<commit_message>
continuing revisions, edits, and related
</commit_message>
<xml_diff>
--- a/Writing/20230312_parts/Appendix 1.docx
+++ b/Writing/20230312_parts/Appendix 1.docx
@@ -26763,12 +26763,21 @@
                 <w:szCs w:val="20"/>
               </w:rPr>
             </w:pPr>
-            <w:r>
-              <w:rPr>
-                <w:sz w:val="20"/>
-                <w:szCs w:val="20"/>
-              </w:rPr>
-              <w:t>Escribano Point</w:t>
+            <w:proofErr w:type="spellStart"/>
+            <w:r>
+              <w:rPr>
+                <w:sz w:val="20"/>
+                <w:szCs w:val="20"/>
+              </w:rPr>
+              <w:t>Escribano</w:t>
+            </w:r>
+            <w:proofErr w:type="spellEnd"/>
+            <w:r>
+              <w:rPr>
+                <w:sz w:val="20"/>
+                <w:szCs w:val="20"/>
+              </w:rPr>
+              <w:t xml:space="preserve"> Point</w:t>
             </w:r>
           </w:p>
         </w:tc>
@@ -28882,12 +28891,21 @@
                 <w:szCs w:val="20"/>
               </w:rPr>
             </w:pPr>
-            <w:r>
-              <w:rPr>
-                <w:sz w:val="20"/>
-                <w:szCs w:val="20"/>
-              </w:rPr>
-              <w:t>Escribano Point</w:t>
+            <w:proofErr w:type="spellStart"/>
+            <w:r>
+              <w:rPr>
+                <w:sz w:val="20"/>
+                <w:szCs w:val="20"/>
+              </w:rPr>
+              <w:t>Escribano</w:t>
+            </w:r>
+            <w:proofErr w:type="spellEnd"/>
+            <w:r>
+              <w:rPr>
+                <w:sz w:val="20"/>
+                <w:szCs w:val="20"/>
+              </w:rPr>
+              <w:t xml:space="preserve"> Point</w:t>
             </w:r>
           </w:p>
         </w:tc>
@@ -30675,12 +30693,21 @@
                 <w:szCs w:val="20"/>
               </w:rPr>
             </w:pPr>
-            <w:r>
-              <w:rPr>
-                <w:sz w:val="20"/>
-                <w:szCs w:val="20"/>
-              </w:rPr>
-              <w:t>Escribano Point</w:t>
+            <w:proofErr w:type="spellStart"/>
+            <w:r>
+              <w:rPr>
+                <w:sz w:val="20"/>
+                <w:szCs w:val="20"/>
+              </w:rPr>
+              <w:t>Escribano</w:t>
+            </w:r>
+            <w:proofErr w:type="spellEnd"/>
+            <w:r>
+              <w:rPr>
+                <w:sz w:val="20"/>
+                <w:szCs w:val="20"/>
+              </w:rPr>
+              <w:t xml:space="preserve"> Point</w:t>
             </w:r>
           </w:p>
         </w:tc>
@@ -32143,12 +32170,21 @@
                 <w:szCs w:val="20"/>
               </w:rPr>
             </w:pPr>
-            <w:r>
-              <w:rPr>
-                <w:sz w:val="20"/>
-                <w:szCs w:val="20"/>
-              </w:rPr>
-              <w:t>Escribano Point</w:t>
+            <w:proofErr w:type="spellStart"/>
+            <w:r>
+              <w:rPr>
+                <w:sz w:val="20"/>
+                <w:szCs w:val="20"/>
+              </w:rPr>
+              <w:t>Escribano</w:t>
+            </w:r>
+            <w:proofErr w:type="spellEnd"/>
+            <w:r>
+              <w:rPr>
+                <w:sz w:val="20"/>
+                <w:szCs w:val="20"/>
+              </w:rPr>
+              <w:t xml:space="preserve"> Point</w:t>
             </w:r>
           </w:p>
         </w:tc>
@@ -38047,41 +38083,9 @@
     </w:tbl>
     <w:p>
       <w:pPr>
-        <w:suppressAutoHyphens/>
-        <w:spacing w:after="120"/>
         <w:ind w:firstLine="0"/>
-        <w:rPr>
-          <w:szCs w:val="24"/>
-        </w:rPr>
       </w:pPr>
     </w:p>
-    <w:p>
-      <w:pPr>
-        <w:spacing w:line="276" w:lineRule="auto"/>
-        <w:ind w:firstLine="0"/>
-        <w:rPr>
-          <w:b/>
-          <w:bCs/>
-          <w:i/>
-          <w:iCs/>
-          <w:szCs w:val="24"/>
-        </w:rPr>
-      </w:pPr>
-    </w:p>
-    <w:p>
-      <w:pPr>
-        <w:spacing w:line="276" w:lineRule="auto"/>
-        <w:ind w:firstLine="0"/>
-        <w:rPr>
-          <w:b/>
-          <w:bCs/>
-          <w:i/>
-          <w:iCs/>
-          <w:szCs w:val="24"/>
-        </w:rPr>
-      </w:pPr>
-    </w:p>
-    <w:p/>
     <w:sectPr>
       <w:pgSz w:w="12240" w:h="15840"/>
       <w:pgMar w:top="1440" w:right="1440" w:bottom="1440" w:left="1440" w:header="720" w:footer="720" w:gutter="0"/>
@@ -40028,6 +40032,7 @@
     <w:lsdException w:name="HTML Sample" w:semiHidden="1" w:unhideWhenUsed="1"/>
     <w:lsdException w:name="HTML Typewriter" w:semiHidden="1" w:unhideWhenUsed="1"/>
     <w:lsdException w:name="HTML Variable" w:semiHidden="1" w:unhideWhenUsed="1"/>
+    <w:lsdException w:name="Normal Table" w:semiHidden="1" w:unhideWhenUsed="1"/>
     <w:lsdException w:name="annotation subject" w:semiHidden="1" w:unhideWhenUsed="1"/>
     <w:lsdException w:name="No List" w:semiHidden="1" w:unhideWhenUsed="1"/>
     <w:lsdException w:name="Outline List 1" w:semiHidden="1" w:unhideWhenUsed="1"/>
@@ -40074,8 +40079,10 @@
     <w:lsdException w:name="Table Subtle 2" w:semiHidden="1" w:unhideWhenUsed="1"/>
     <w:lsdException w:name="Table Web 1" w:semiHidden="1" w:unhideWhenUsed="1"/>
     <w:lsdException w:name="Table Web 2" w:semiHidden="1" w:unhideWhenUsed="1"/>
+    <w:lsdException w:name="Table Web 3" w:semiHidden="1" w:unhideWhenUsed="1"/>
     <w:lsdException w:name="Balloon Text" w:semiHidden="1" w:uiPriority="0" w:unhideWhenUsed="1"/>
     <w:lsdException w:name="Table Grid" w:uiPriority="39"/>
+    <w:lsdException w:name="Table Theme" w:semiHidden="1" w:unhideWhenUsed="1"/>
     <w:lsdException w:name="Placeholder Text" w:semiHidden="1"/>
     <w:lsdException w:name="No Spacing" w:uiPriority="1" w:qFormat="1"/>
     <w:lsdException w:name="Light Shading" w:uiPriority="60"/>

</xml_diff>